<commit_message>
FEBio2: Implemented output level feature which controls the frequency of writing data.
git-svn-id: https://gforge.sci.utah.edu/svn/MRLProjects/FEBio2@7036 b505bdfe-9d5c-0410-8600-697d5fc8e487
</commit_message>
<xml_diff>
--- a/Documentation/FEBio 2.3. Release Notes.docx
+++ b/Documentation/FEBio 2.3. Release Notes.docx
@@ -48,14 +48,10 @@
       </w:r>
       <w:r>
         <w:br/>
-      </w:r>
-      <w:r>
         <w:t xml:space="preserve">  &lt;param name="var1"&gt;1.0&lt;/param&gt;</w:t>
       </w:r>
       <w:r>
         <w:br/>
-      </w:r>
-      <w:r>
         <w:t>&lt;/Parameter&gt;</w:t>
       </w:r>
     </w:p>
@@ -70,14 +66,10 @@
       </w:r>
       <w:r>
         <w:br/>
-      </w:r>
-      <w:r>
         <w:t xml:space="preserve">  &lt;E&gt;@var&lt;/E&gt;</w:t>
       </w:r>
       <w:r>
         <w:br/>
-      </w:r>
-      <w:r>
         <w:t>&lt;/material&gt;</w:t>
       </w:r>
     </w:p>
@@ -161,14 +153,10 @@
       </w:r>
       <w:r>
         <w:br/>
-      </w:r>
-      <w:r>
         <w:t xml:space="preserve"> ...</w:t>
       </w:r>
       <w:r>
         <w:br/>
-      </w:r>
-      <w:r>
         <w:t>&lt;/constraint&gt;</w:t>
       </w:r>
     </w:p>
@@ -184,33 +172,56 @@
     </w:p>
     <w:p>
       <w:r>
-        <w:t>- Several issues with the restart feature were fixed.</w:t>
-      </w:r>
-    </w:p>
-    <w:p>
-      <w:r>
-        <w:t xml:space="preserve">- Augmented Lagrangian formulation for incompressibility is fixed. </w:t>
-      </w:r>
-    </w:p>
-    <w:p>
-      <w:r>
-        <w:t>- A bug was fixed in the export of contact tractions of tied interface.</w:t>
-      </w:r>
-    </w:p>
-    <w:p>
-      <w:r>
-        <w:t xml:space="preserve">- Periodic boundary conditions now also output the contact gap and contact traction. (The contact gap is the deviation from periodicity). </w:t>
-      </w:r>
-    </w:p>
-    <w:p>
-      <w:r>
-        <w:t>- Several issues were fixed with using constraints in multi-step analyses.</w:t>
-      </w:r>
-    </w:p>
-    <w:p>
+        <w:t xml:space="preserve">- Break-points can be defined which will pause the run at the specified time and show the FEBio prompt. This can be used for debugging application after a certain time has reached. To define a break-point, add the </w:t>
+      </w:r>
+      <w:r>
+        <w:rPr>
+          <w:i/>
+        </w:rPr>
+        <w:t>–break</w:t>
+      </w:r>
+      <w:r>
+        <w:t xml:space="preserve"> command line option followed by the time value after which FEBio will pause. E.g.</w:t>
+      </w:r>
+    </w:p>
+    <w:p>
+      <w:r>
+        <w:t>febio2 –i input.feb –break 0.5</w:t>
+      </w:r>
+    </w:p>
+    <w:p>
+      <w:r>
+        <w:t xml:space="preserve">This will pause FEBio after time 0.5 has been reached. </w:t>
+      </w:r>
       <w:bookmarkStart w:id="0" w:name="_GoBack"/>
       <w:bookmarkEnd w:id="0"/>
     </w:p>
+    <w:p>
+      <w:r>
+        <w:t>- Several issues with the restart feature were fixed.</w:t>
+      </w:r>
+    </w:p>
+    <w:p>
+      <w:r>
+        <w:t xml:space="preserve">- Augmented Lagrangian formulation for incompressibility is fixed. </w:t>
+      </w:r>
+    </w:p>
+    <w:p>
+      <w:r>
+        <w:t>- A bug was fixed in the export of contact tractions of tied interface.</w:t>
+      </w:r>
+    </w:p>
+    <w:p>
+      <w:r>
+        <w:t xml:space="preserve">- Periodic boundary conditions now also output the contact gap and contact traction. (The contact gap is the deviation from periodicity). </w:t>
+      </w:r>
+    </w:p>
+    <w:p>
+      <w:r>
+        <w:t>- Several issues were fixed with using constraints in multi-step analyses.</w:t>
+      </w:r>
+    </w:p>
+    <w:p/>
     <w:sectPr>
       <w:pgSz w:w="12240" w:h="15840"/>
       <w:pgMar w:top="1440" w:right="1440" w:bottom="1440" w:left="1440" w:header="720" w:footer="720" w:gutter="0"/>

</xml_diff>

<commit_message>
gerard updated release notes for FEBio 2.3
git-svn-id: https://gforge.sci.utah.edu/svn/MRLProjects/FEBio2@7057 b505bdfe-9d5c-0410-8600-697d5fc8e487
</commit_message>
<xml_diff>
--- a/Documentation/FEBio 2.3. Release Notes.docx
+++ b/Documentation/FEBio 2.3. Release Notes.docx
@@ -1,23 +1,18 @@
 
 <file path=word/document.xml><?xml version="1.0" encoding="utf-8"?>
-<w:document xmlns:wpc="http://schemas.microsoft.com/office/word/2010/wordprocessingCanvas" xmlns:mc="http://schemas.openxmlformats.org/markup-compatibility/2006" xmlns:o="urn:schemas-microsoft-com:office:office" xmlns:r="http://schemas.openxmlformats.org/officeDocument/2006/relationships" xmlns:m="http://schemas.openxmlformats.org/officeDocument/2006/math" xmlns:v="urn:schemas-microsoft-com:vml" xmlns:wp14="http://schemas.microsoft.com/office/word/2010/wordprocessingDrawing" xmlns:wp="http://schemas.openxmlformats.org/drawingml/2006/wordprocessingDrawing" xmlns:w10="urn:schemas-microsoft-com:office:word" xmlns:w="http://schemas.openxmlformats.org/wordprocessingml/2006/main" xmlns:w14="http://schemas.microsoft.com/office/word/2010/wordml" xmlns:wpg="http://schemas.microsoft.com/office/word/2010/wordprocessingGroup" xmlns:wpi="http://schemas.microsoft.com/office/word/2010/wordprocessingInk" xmlns:wne="http://schemas.microsoft.com/office/word/2006/wordml" xmlns:wps="http://schemas.microsoft.com/office/word/2010/wordprocessingShape" mc:Ignorable="w14 wp14">
+<w:document xmlns:wpc="http://schemas.microsoft.com/office/word/2010/wordprocessingCanvas" xmlns:mo="http://schemas.microsoft.com/office/mac/office/2008/main" xmlns:mc="http://schemas.openxmlformats.org/markup-compatibility/2006" xmlns:mv="urn:schemas-microsoft-com:mac:vml" xmlns:o="urn:schemas-microsoft-com:office:office" xmlns:r="http://schemas.openxmlformats.org/officeDocument/2006/relationships" xmlns:m="http://schemas.openxmlformats.org/officeDocument/2006/math" xmlns:v="urn:schemas-microsoft-com:vml" xmlns:wp14="http://schemas.microsoft.com/office/word/2010/wordprocessingDrawing" xmlns:wp="http://schemas.openxmlformats.org/drawingml/2006/wordprocessingDrawing" xmlns:w10="urn:schemas-microsoft-com:office:word" xmlns:w="http://schemas.openxmlformats.org/wordprocessingml/2006/main" xmlns:w14="http://schemas.microsoft.com/office/word/2010/wordml" xmlns:wpg="http://schemas.microsoft.com/office/word/2010/wordprocessingGroup" xmlns:wpi="http://schemas.microsoft.com/office/word/2010/wordprocessingInk" xmlns:wne="http://schemas.microsoft.com/office/word/2006/wordml" xmlns:wps="http://schemas.microsoft.com/office/word/2010/wordprocessingShape" mc:Ignorable="w14 wp14">
   <w:body>
     <w:p>
       <w:pPr>
         <w:pStyle w:val="Title"/>
       </w:pPr>
       <w:proofErr w:type="spellStart"/>
-      <w:proofErr w:type="gramStart"/>
       <w:r>
         <w:t>FEBio</w:t>
       </w:r>
       <w:proofErr w:type="spellEnd"/>
       <w:r>
-        <w:t xml:space="preserve"> 2.3.</w:t>
-      </w:r>
-      <w:proofErr w:type="gramEnd"/>
-      <w:r>
-        <w:t xml:space="preserve"> Release Notes</w:t>
+        <w:t xml:space="preserve"> 2.3. Release Notes</w:t>
       </w:r>
     </w:p>
     <w:p>
@@ -350,15 +345,7 @@
     </w:p>
     <w:p>
       <w:r>
-        <w:t xml:space="preserve">- The sticky interface (a variation of tied which allows for initial separation) now </w:t>
-      </w:r>
-      <w:proofErr w:type="gramStart"/>
-      <w:r>
-        <w:t>has</w:t>
-      </w:r>
-      <w:proofErr w:type="gramEnd"/>
-      <w:r>
-        <w:t xml:space="preserve"> two new parameters: the &lt;</w:t>
+        <w:t>- The sticky interface (a variation of tied which allows for initial separation) now has two new parameters: the &lt;</w:t>
       </w:r>
       <w:proofErr w:type="spellStart"/>
       <w:r>
@@ -406,12 +393,7 @@
     </w:p>
     <w:p>
       <w:r>
-        <w:t>- Constraints can now be repeated in multiple steps. This can be useful when a constraint has to persist across multiple steps. Assuming a constrain</w:t>
-      </w:r>
-      <w:bookmarkStart w:id="0" w:name="_GoBack"/>
-      <w:bookmarkEnd w:id="0"/>
-      <w:r>
-        <w:t xml:space="preserve">t was defined in some step, </w:t>
+        <w:t xml:space="preserve">- Constraints can now be repeated in multiple steps. This can be useful when a constraint has to persist across multiple steps. Assuming a constraint was defined in some step, </w:t>
       </w:r>
     </w:p>
     <w:p>
@@ -486,13 +468,8 @@
       </w:r>
       <w:proofErr w:type="spellEnd"/>
       <w:r>
-        <w:t xml:space="preserve"> will pause. </w:t>
-      </w:r>
-      <w:proofErr w:type="gramStart"/>
-      <w:r>
-        <w:t>E.g.</w:t>
-      </w:r>
-      <w:proofErr w:type="gramEnd"/>
+        <w:t xml:space="preserve"> will pause. E.g.</w:t>
+      </w:r>
     </w:p>
     <w:p>
       <w:r>
@@ -517,15 +494,7 @@
     </w:p>
     <w:p>
       <w:r>
-        <w:t xml:space="preserve">This will </w:t>
-      </w:r>
-      <w:proofErr w:type="gramStart"/>
-      <w:r>
-        <w:t>pause</w:t>
-      </w:r>
-      <w:proofErr w:type="gramEnd"/>
-      <w:r>
-        <w:t xml:space="preserve"> </w:t>
+        <w:t xml:space="preserve">This will pause </w:t>
       </w:r>
       <w:proofErr w:type="spellStart"/>
       <w:r>
@@ -587,13 +556,8 @@
     </w:p>
     <w:p>
       <w:r>
-        <w:t>The possible values are</w:t>
-      </w:r>
-      <w:proofErr w:type="gramStart"/>
-      <w:r>
-        <w:t>:</w:t>
-      </w:r>
-      <w:proofErr w:type="gramEnd"/>
+        <w:t>The possible values are:</w:t>
+      </w:r>
       <w:r>
         <w:br/>
       </w:r>
@@ -653,7 +617,125 @@
         <w:t>- Several issues were fixed with using constraints in multi-step analyses.</w:t>
       </w:r>
     </w:p>
-    <w:p/>
+    <w:p>
+      <w:r>
+        <w:t xml:space="preserve">- Two new materials have been introduced to model </w:t>
+      </w:r>
+      <w:proofErr w:type="spellStart"/>
+      <w:r>
+        <w:t>Conewise</w:t>
+      </w:r>
+      <w:proofErr w:type="spellEnd"/>
+      <w:r>
+        <w:t xml:space="preserve"> Linear Elastic solids (</w:t>
+      </w:r>
+      <w:r>
+        <w:t>cubic and orthotropic symmetry): “</w:t>
+      </w:r>
+      <w:r>
+        <w:t>cubic CLE” and “orthotropic CLE”</w:t>
+      </w:r>
+      <w:r>
+        <w:t>.</w:t>
+      </w:r>
+    </w:p>
+    <w:p>
+      <w:r>
+        <w:t>- Six new materials have been introduced to model prescribed active contraction: “</w:t>
+      </w:r>
+      <w:r>
+        <w:t>prescribed uniaxial active contraction”</w:t>
+      </w:r>
+      <w:r>
+        <w:t>, “</w:t>
+      </w:r>
+      <w:r>
+        <w:t>uncoupled prescribed uniaxial active contraction</w:t>
+      </w:r>
+      <w:r>
+        <w:t>”, “</w:t>
+      </w:r>
+      <w:r>
+        <w:t xml:space="preserve">prescribed trans </w:t>
+      </w:r>
+      <w:proofErr w:type="spellStart"/>
+      <w:r>
+        <w:t>iso</w:t>
+      </w:r>
+      <w:proofErr w:type="spellEnd"/>
+      <w:r>
+        <w:t xml:space="preserve"> active contraction</w:t>
+      </w:r>
+      <w:r>
+        <w:t>”, “</w:t>
+      </w:r>
+      <w:r>
+        <w:t xml:space="preserve">uncoupled prescribed trans </w:t>
+      </w:r>
+      <w:proofErr w:type="spellStart"/>
+      <w:r>
+        <w:t>iso</w:t>
+      </w:r>
+      <w:proofErr w:type="spellEnd"/>
+      <w:r>
+        <w:t xml:space="preserve"> active contraction”</w:t>
+      </w:r>
+      <w:r>
+        <w:t>, “</w:t>
+      </w:r>
+      <w:r>
+        <w:t>prescribed isotropic active contraction”, and “uncoupled prescribed isotropic active contraction”</w:t>
+      </w:r>
+      <w:r>
+        <w:t>.</w:t>
+      </w:r>
+    </w:p>
+    <w:p>
+      <w:r>
+        <w:lastRenderedPageBreak/>
+        <w:t>- Two new classes of viscoelastic materials have been introduced: “</w:t>
+      </w:r>
+      <w:r>
+        <w:t>reactive viscoelastic” and “uncoupled reactive viscoelastic”</w:t>
+      </w:r>
+      <w:r>
+        <w:t xml:space="preserve"> which may be used to model quasi-linear and nonlinear viscoelasticity.</w:t>
+      </w:r>
+    </w:p>
+    <w:p>
+      <w:r>
+        <w:t>- The “</w:t>
+      </w:r>
+      <w:proofErr w:type="spellStart"/>
+      <w:r>
+        <w:t>multigeneration</w:t>
+      </w:r>
+      <w:proofErr w:type="spellEnd"/>
+      <w:r>
+        <w:t>” material</w:t>
+      </w:r>
+      <w:r>
+        <w:t xml:space="preserve"> has been updated to pass local coordinate systems down from parent to children materials.</w:t>
+      </w:r>
+    </w:p>
+    <w:p>
+      <w:r>
+        <w:t>- Introduced two new classes of continuous fiber distributions: “</w:t>
+      </w:r>
+      <w:r>
+        <w:t>continuous fiber distribution” and “continuous fiber distribution uncoupled”.</w:t>
+      </w:r>
+      <w:r>
+        <w:t xml:space="preserve">  These materials provide a variety of fiber constitutive models, </w:t>
+      </w:r>
+      <w:r>
+        <w:t>fiber distribution densities (2D and 3D), and integration schemes.</w:t>
+      </w:r>
+    </w:p>
+    <w:p>
+      <w:bookmarkStart w:id="0" w:name="_GoBack"/>
+      <w:bookmarkEnd w:id="0"/>
+    </w:p>
     <w:sectPr>
       <w:pgSz w:w="12240" w:h="15840"/>
       <w:pgMar w:top="1440" w:right="1440" w:bottom="1440" w:left="1440" w:header="720" w:footer="720" w:gutter="0"/>
@@ -665,7 +747,7 @@
 </file>
 
 <file path=word/numbering.xml><?xml version="1.0" encoding="utf-8"?>
-<w:numbering xmlns:wpc="http://schemas.microsoft.com/office/word/2010/wordprocessingCanvas" xmlns:mc="http://schemas.openxmlformats.org/markup-compatibility/2006" xmlns:o="urn:schemas-microsoft-com:office:office" xmlns:r="http://schemas.openxmlformats.org/officeDocument/2006/relationships" xmlns:m="http://schemas.openxmlformats.org/officeDocument/2006/math" xmlns:v="urn:schemas-microsoft-com:vml" xmlns:wp14="http://schemas.microsoft.com/office/word/2010/wordprocessingDrawing" xmlns:wp="http://schemas.openxmlformats.org/drawingml/2006/wordprocessingDrawing" xmlns:w10="urn:schemas-microsoft-com:office:word" xmlns:w="http://schemas.openxmlformats.org/wordprocessingml/2006/main" xmlns:w14="http://schemas.microsoft.com/office/word/2010/wordml" xmlns:wpg="http://schemas.microsoft.com/office/word/2010/wordprocessingGroup" xmlns:wpi="http://schemas.microsoft.com/office/word/2010/wordprocessingInk" xmlns:wne="http://schemas.microsoft.com/office/word/2006/wordml" xmlns:wps="http://schemas.microsoft.com/office/word/2010/wordprocessingShape" mc:Ignorable="w14 wp14">
+<w:numbering xmlns:wpc="http://schemas.microsoft.com/office/word/2010/wordprocessingCanvas" xmlns:mo="http://schemas.microsoft.com/office/mac/office/2008/main" xmlns:mc="http://schemas.openxmlformats.org/markup-compatibility/2006" xmlns:mv="urn:schemas-microsoft-com:mac:vml" xmlns:o="urn:schemas-microsoft-com:office:office" xmlns:r="http://schemas.openxmlformats.org/officeDocument/2006/relationships" xmlns:m="http://schemas.openxmlformats.org/officeDocument/2006/math" xmlns:v="urn:schemas-microsoft-com:vml" xmlns:wp14="http://schemas.microsoft.com/office/word/2010/wordprocessingDrawing" xmlns:wp="http://schemas.openxmlformats.org/drawingml/2006/wordprocessingDrawing" xmlns:w10="urn:schemas-microsoft-com:office:word" xmlns:w="http://schemas.openxmlformats.org/wordprocessingml/2006/main" xmlns:w14="http://schemas.microsoft.com/office/word/2010/wordml" xmlns:wpg="http://schemas.microsoft.com/office/word/2010/wordprocessingGroup" xmlns:wpi="http://schemas.microsoft.com/office/word/2010/wordprocessingInk" xmlns:wne="http://schemas.microsoft.com/office/word/2006/wordml" xmlns:wps="http://schemas.microsoft.com/office/word/2010/wordprocessingShape" mc:Ignorable="w14 wp14">
   <w:abstractNum w:abstractNumId="0">
     <w:nsid w:val="19D3747B"/>
     <w:multiLevelType w:val="hybridMultilevel"/>
@@ -802,7 +884,7 @@
       </w:pPr>
     </w:pPrDefault>
   </w:docDefaults>
-  <w:latentStyles w:defLockedState="0" w:defUIPriority="99" w:defSemiHidden="1" w:defUnhideWhenUsed="1" w:defQFormat="0" w:count="267">
+  <w:latentStyles w:defLockedState="0" w:defUIPriority="99" w:defSemiHidden="1" w:defUnhideWhenUsed="1" w:defQFormat="0" w:count="276">
     <w:lsdException w:name="Normal" w:semiHidden="0" w:uiPriority="0" w:unhideWhenUsed="0" w:qFormat="1"/>
     <w:lsdException w:name="heading 1" w:semiHidden="0" w:uiPriority="9" w:unhideWhenUsed="0" w:qFormat="1"/>
     <w:lsdException w:name="heading 2" w:uiPriority="9" w:qFormat="1"/>
@@ -1074,7 +1156,7 @@
 </file>
 
 <file path=word/stylesWithEffects.xml><?xml version="1.0" encoding="utf-8"?>
-<w:styles xmlns:wpc="http://schemas.microsoft.com/office/word/2010/wordprocessingCanvas" xmlns:mc="http://schemas.openxmlformats.org/markup-compatibility/2006" xmlns:o="urn:schemas-microsoft-com:office:office" xmlns:r="http://schemas.openxmlformats.org/officeDocument/2006/relationships" xmlns:m="http://schemas.openxmlformats.org/officeDocument/2006/math" xmlns:v="urn:schemas-microsoft-com:vml" xmlns:wp14="http://schemas.microsoft.com/office/word/2010/wordprocessingDrawing" xmlns:wp="http://schemas.openxmlformats.org/drawingml/2006/wordprocessingDrawing" xmlns:w10="urn:schemas-microsoft-com:office:word" xmlns:w="http://schemas.openxmlformats.org/wordprocessingml/2006/main" xmlns:w14="http://schemas.microsoft.com/office/word/2010/wordml" xmlns:wpg="http://schemas.microsoft.com/office/word/2010/wordprocessingGroup" xmlns:wpi="http://schemas.microsoft.com/office/word/2010/wordprocessingInk" xmlns:wne="http://schemas.microsoft.com/office/word/2006/wordml" xmlns:wps="http://schemas.microsoft.com/office/word/2010/wordprocessingShape" mc:Ignorable="w14 wp14">
+<w:styles xmlns:wpc="http://schemas.microsoft.com/office/word/2010/wordprocessingCanvas" xmlns:mo="http://schemas.microsoft.com/office/mac/office/2008/main" xmlns:mc="http://schemas.openxmlformats.org/markup-compatibility/2006" xmlns:mv="urn:schemas-microsoft-com:mac:vml" xmlns:o="urn:schemas-microsoft-com:office:office" xmlns:r="http://schemas.openxmlformats.org/officeDocument/2006/relationships" xmlns:m="http://schemas.openxmlformats.org/officeDocument/2006/math" xmlns:v="urn:schemas-microsoft-com:vml" xmlns:wp14="http://schemas.microsoft.com/office/word/2010/wordprocessingDrawing" xmlns:wp="http://schemas.openxmlformats.org/drawingml/2006/wordprocessingDrawing" xmlns:w10="urn:schemas-microsoft-com:office:word" xmlns:w="http://schemas.openxmlformats.org/wordprocessingml/2006/main" xmlns:w14="http://schemas.microsoft.com/office/word/2010/wordml" xmlns:wpg="http://schemas.microsoft.com/office/word/2010/wordprocessingGroup" xmlns:wpi="http://schemas.microsoft.com/office/word/2010/wordprocessingInk" xmlns:wne="http://schemas.microsoft.com/office/word/2006/wordml" xmlns:wps="http://schemas.microsoft.com/office/word/2010/wordprocessingShape" mc:Ignorable="w14 wp14">
   <w:docDefaults>
     <w:rPrDefault>
       <w:rPr>
@@ -1090,7 +1172,7 @@
       </w:pPr>
     </w:pPrDefault>
   </w:docDefaults>
-  <w:latentStyles w:defLockedState="0" w:defUIPriority="99" w:defSemiHidden="1" w:defUnhideWhenUsed="1" w:defQFormat="0" w:count="267">
+  <w:latentStyles w:defLockedState="0" w:defUIPriority="99" w:defSemiHidden="1" w:defUnhideWhenUsed="1" w:defQFormat="0" w:count="276">
     <w:lsdException w:name="Normal" w:semiHidden="0" w:uiPriority="0" w:unhideWhenUsed="0" w:qFormat="1"/>
     <w:lsdException w:name="heading 1" w:semiHidden="0" w:uiPriority="9" w:unhideWhenUsed="0" w:qFormat="1"/>
     <w:lsdException w:name="heading 2" w:uiPriority="9" w:qFormat="1"/>

</xml_diff>